<commit_message>
Updated documentation and class diagram. Added documentation in PDF format
</commit_message>
<xml_diff>
--- a/Bomberman.docx
+++ b/Bomberman.docx
@@ -543,7 +543,7 @@
           <w:lang w:val="ro-RO"/>
         </w:rPr>
         <w:drawing>
-          <wp:anchor distT="0" distB="0" distL="114300" distR="114300" simplePos="0" relativeHeight="251661312" behindDoc="0" locked="0" layoutInCell="1" allowOverlap="1" wp14:anchorId="3E3D173E" wp14:editId="6E22BEAE">
+          <wp:anchor distT="0" distB="0" distL="114300" distR="114300" simplePos="0" relativeHeight="251661312" behindDoc="0" locked="0" layoutInCell="1" allowOverlap="1" wp14:anchorId="3E3D173E" wp14:editId="4E7D928C">
             <wp:simplePos x="0" y="0"/>
             <wp:positionH relativeFrom="column">
               <wp:posOffset>0</wp:posOffset>
@@ -3924,7 +3924,25 @@
                                 <w:i/>
                                 <w:iCs/>
                               </w:rPr>
-                              <w:t xml:space="preserve"> a </w:t>
+                              <w:t xml:space="preserve"> </w:t>
+                            </w:r>
+                            <w:proofErr w:type="gramStart"/>
+                            <w:r>
+                              <w:rPr>
+                                <w:rFonts w:ascii="UT Sans" w:hAnsi="UT Sans"/>
+                                <w:i/>
+                                <w:iCs/>
+                              </w:rPr>
+                              <w:t>a</w:t>
+                            </w:r>
+                            <w:proofErr w:type="gramEnd"/>
+                            <w:r>
+                              <w:rPr>
+                                <w:rFonts w:ascii="UT Sans" w:hAnsi="UT Sans"/>
+                                <w:i/>
+                                <w:iCs/>
+                              </w:rPr>
+                              <w:t xml:space="preserve"> </w:t>
                             </w:r>
                             <w:proofErr w:type="spellStart"/>
                             <w:r>
@@ -5308,7 +5326,25 @@
                           <w:i/>
                           <w:iCs/>
                         </w:rPr>
-                        <w:t xml:space="preserve"> a </w:t>
+                        <w:t xml:space="preserve"> </w:t>
+                      </w:r>
+                      <w:proofErr w:type="gramStart"/>
+                      <w:r>
+                        <w:rPr>
+                          <w:rFonts w:ascii="UT Sans" w:hAnsi="UT Sans"/>
+                          <w:i/>
+                          <w:iCs/>
+                        </w:rPr>
+                        <w:t>a</w:t>
+                      </w:r>
+                      <w:proofErr w:type="gramEnd"/>
+                      <w:r>
+                        <w:rPr>
+                          <w:rFonts w:ascii="UT Sans" w:hAnsi="UT Sans"/>
+                          <w:i/>
+                          <w:iCs/>
+                        </w:rPr>
+                        <w:t xml:space="preserve"> </w:t>
                       </w:r>
                       <w:proofErr w:type="spellStart"/>
                       <w:r>
@@ -9080,6 +9116,63 @@
       <w:pPr>
         <w:rPr>
           <w:rFonts w:ascii="UT Sans" w:hAnsi="UT Sans"/>
+          <w:noProof/>
+          <w:u w:color="494142" w:themeColor="accent5" w:themeShade="80"/>
+          <w:lang w:val="ro-RO"/>
+        </w:rPr>
+      </w:pPr>
+      <w:r>
+        <w:rPr>
+          <w:rFonts w:ascii="UT Sans" w:hAnsi="UT Sans"/>
+          <w:noProof/>
+          <w:u w:color="494142" w:themeColor="accent5" w:themeShade="80"/>
+          <w:lang w:val="ro-RO"/>
+        </w:rPr>
+        <w:t>(Notă: pentru a vizualiza diagram</w:t>
+      </w:r>
+      <w:r>
+        <w:rPr>
+          <w:rFonts w:ascii="UT Sans" w:hAnsi="UT Sans"/>
+          <w:noProof/>
+          <w:u w:color="494142" w:themeColor="accent5" w:themeShade="80"/>
+          <w:lang w:val="ro-RO"/>
+        </w:rPr>
+        <w:t>ele</w:t>
+      </w:r>
+      <w:r>
+        <w:rPr>
+          <w:rFonts w:ascii="UT Sans" w:hAnsi="UT Sans"/>
+          <w:noProof/>
+          <w:u w:color="494142" w:themeColor="accent5" w:themeShade="80"/>
+          <w:lang w:val="ro-RO"/>
+        </w:rPr>
+        <w:t xml:space="preserve"> se poate da zoom – nu se pierde calitatea</w:t>
+      </w:r>
+      <w:r>
+        <w:rPr>
+          <w:rFonts w:ascii="UT Sans" w:hAnsi="UT Sans"/>
+          <w:noProof/>
+          <w:u w:color="494142" w:themeColor="accent5" w:themeShade="80"/>
+          <w:lang w:val="ro-RO"/>
+        </w:rPr>
+        <w:t xml:space="preserve"> la zoom-in</w:t>
+      </w:r>
+      <w:r>
+        <w:rPr>
+          <w:rFonts w:ascii="UT Sans" w:hAnsi="UT Sans"/>
+          <w:noProof/>
+          <w:u w:color="494142" w:themeColor="accent5" w:themeShade="80"/>
+          <w:lang w:val="ro-RO"/>
+        </w:rPr>
+        <w:t>)</w:t>
+      </w:r>
+    </w:p>
+    <w:p>
+      <w:pPr>
+        <w:rPr>
+          <w:rFonts w:ascii="UT Sans" w:hAnsi="UT Sans"/>
+          <w:b/>
+          <w:bCs/>
           <w:sz w:val="28"/>
           <w:szCs w:val="28"/>
           <w:u w:val="double" w:color="494142" w:themeColor="accent5" w:themeShade="80"/>
@@ -9089,6 +9182,8 @@
       <w:r>
         <w:rPr>
           <w:rFonts w:ascii="UT Sans" w:hAnsi="UT Sans"/>
+          <w:b/>
+          <w:bCs/>
           <w:noProof/>
           <w:sz w:val="28"/>
           <w:szCs w:val="28"/>
@@ -9096,16 +9191,16 @@
           <w:lang w:val="ro-RO"/>
         </w:rPr>
         <w:drawing>
-          <wp:anchor distT="0" distB="0" distL="114300" distR="114300" simplePos="0" relativeHeight="251668480" behindDoc="0" locked="0" layoutInCell="1" allowOverlap="1" wp14:anchorId="7479BCC4" wp14:editId="787751CB">
+          <wp:anchor distT="0" distB="0" distL="114300" distR="114300" simplePos="0" relativeHeight="251668480" behindDoc="0" locked="0" layoutInCell="1" allowOverlap="1" wp14:anchorId="7479BCC4" wp14:editId="64E89790">
             <wp:simplePos x="0" y="0"/>
             <wp:positionH relativeFrom="column">
-              <wp:posOffset>250070</wp:posOffset>
+              <wp:posOffset>-791210</wp:posOffset>
             </wp:positionH>
             <wp:positionV relativeFrom="paragraph">
-              <wp:posOffset>391160</wp:posOffset>
+              <wp:posOffset>285115</wp:posOffset>
             </wp:positionV>
-            <wp:extent cx="5528945" cy="2934970"/>
-            <wp:effectExtent l="0" t="0" r="0" b="0"/>
+            <wp:extent cx="7520305" cy="4762500"/>
+            <wp:effectExtent l="0" t="0" r="4445" b="0"/>
             <wp:wrapTopAndBottom/>
             <wp:docPr id="2105666175" name="Picture 1"/>
             <wp:cNvGraphicFramePr>
@@ -9115,7 +9210,7 @@
               <a:graphicData uri="http://schemas.openxmlformats.org/drawingml/2006/picture">
                 <pic:pic xmlns:pic="http://schemas.openxmlformats.org/drawingml/2006/picture">
                   <pic:nvPicPr>
-                    <pic:cNvPr id="2105666175" name=""/>
+                    <pic:cNvPr id="2105666175" name="Picture 1"/>
                     <pic:cNvPicPr/>
                   </pic:nvPicPr>
                   <pic:blipFill>
@@ -9123,6 +9218,9 @@
                       <a:extLst>
                         <a:ext uri="{28A0092B-C50C-407E-A947-70E740481C1C}">
                           <a14:useLocalDpi xmlns:a14="http://schemas.microsoft.com/office/drawing/2010/main" val="0"/>
+                        </a:ext>
+                        <a:ext uri="{96DAC541-7B7A-43D3-8B79-37D633B846F1}">
+                          <asvg:svgBlip xmlns:asvg="http://schemas.microsoft.com/office/drawing/2016/SVG/main" r:embed="rId28"/>
                         </a:ext>
                       </a:extLst>
                     </a:blip>
@@ -9133,7 +9231,7 @@
                   <pic:spPr>
                     <a:xfrm>
                       <a:off x="0" y="0"/>
-                      <a:ext cx="5528945" cy="2934970"/>
+                      <a:ext cx="7520305" cy="4762500"/>
                     </a:xfrm>
                     <a:prstGeom prst="rect">
                       <a:avLst/>
@@ -9155,6 +9253,8 @@
       <w:r>
         <w:rPr>
           <w:rFonts w:ascii="UT Sans" w:hAnsi="UT Sans"/>
+          <w:b/>
+          <w:bCs/>
           <w:sz w:val="28"/>
           <w:szCs w:val="28"/>
           <w:u w:val="double" w:color="494142" w:themeColor="accent5" w:themeShade="80"/>
@@ -9189,7 +9289,7 @@
           <w:u w:color="494142" w:themeColor="accent5" w:themeShade="80"/>
           <w:lang w:val="ro-RO"/>
         </w:rPr>
-        <w:t xml:space="preserve">arată legăturile dintre clasele proiectului de baza, cu logica acestui, </w:t>
+        <w:t xml:space="preserve">arată </w:t>
       </w:r>
       <w:r>
         <w:rPr>
@@ -9198,13 +9298,78 @@
           <w:u w:color="494142" w:themeColor="accent5" w:themeShade="80"/>
           <w:lang w:val="ro-RO"/>
         </w:rPr>
-        <w:t>cele dintre clasele proiectului de UI, cât și legăturile dintre cele doua proiecte</w:t>
-      </w:r>
-    </w:p>
-    <w:p>
-      <w:pPr>
-        <w:rPr>
-          <w:rFonts w:ascii="UT Sans" w:hAnsi="UT Sans"/>
+        <w:t>relațiile</w:t>
+      </w:r>
+      <w:r>
+        <w:rPr>
+          <w:rFonts w:ascii="UT Sans" w:hAnsi="UT Sans"/>
+          <w:noProof/>
+          <w:u w:color="494142" w:themeColor="accent5" w:themeShade="80"/>
+          <w:lang w:val="ro-RO"/>
+        </w:rPr>
+        <w:t xml:space="preserve"> dintre clasele proiectului de baza</w:t>
+      </w:r>
+      <w:r>
+        <w:rPr>
+          <w:rFonts w:ascii="UT Sans" w:hAnsi="UT Sans"/>
+          <w:noProof/>
+          <w:u w:color="494142" w:themeColor="accent5" w:themeShade="80"/>
+          <w:lang w:val="ro-RO"/>
+        </w:rPr>
+        <w:t xml:space="preserve"> (galben)</w:t>
+      </w:r>
+      <w:r>
+        <w:rPr>
+          <w:rFonts w:ascii="UT Sans" w:hAnsi="UT Sans"/>
+          <w:noProof/>
+          <w:u w:color="494142" w:themeColor="accent5" w:themeShade="80"/>
+          <w:lang w:val="ro-RO"/>
+        </w:rPr>
+        <w:t xml:space="preserve">, </w:t>
+      </w:r>
+      <w:r>
+        <w:rPr>
+          <w:rFonts w:ascii="UT Sans" w:hAnsi="UT Sans"/>
+          <w:noProof/>
+          <w:u w:color="494142" w:themeColor="accent5" w:themeShade="80"/>
+          <w:lang w:val="ro-RO"/>
+        </w:rPr>
+        <w:t>cele dintre clasele proiectului de UI</w:t>
+      </w:r>
+      <w:r>
+        <w:rPr>
+          <w:rFonts w:ascii="UT Sans" w:hAnsi="UT Sans"/>
+          <w:noProof/>
+          <w:u w:color="494142" w:themeColor="accent5" w:themeShade="80"/>
+          <w:lang w:val="ro-RO"/>
+        </w:rPr>
+        <w:t xml:space="preserve"> (rosu-roz)</w:t>
+      </w:r>
+      <w:r>
+        <w:rPr>
+          <w:rFonts w:ascii="UT Sans" w:hAnsi="UT Sans"/>
+          <w:noProof/>
+          <w:u w:color="494142" w:themeColor="accent5" w:themeShade="80"/>
+          <w:lang w:val="ro-RO"/>
+        </w:rPr>
+        <w:t>, cât și legăturile dintre cele doua proiecte</w:t>
+      </w:r>
+      <w:r>
+        <w:rPr>
+          <w:rFonts w:ascii="UT Sans" w:hAnsi="UT Sans"/>
+          <w:noProof/>
+          <w:u w:color="494142" w:themeColor="accent5" w:themeShade="80"/>
+          <w:lang w:val="ro-RO"/>
+        </w:rPr>
+        <w:t>.</w:t>
+      </w:r>
+    </w:p>
+    <w:p>
+      <w:pPr>
+        <w:rPr>
+          <w:rFonts w:ascii="UT Sans" w:hAnsi="UT Sans"/>
+          <w:b/>
+          <w:bCs/>
           <w:sz w:val="28"/>
           <w:szCs w:val="28"/>
           <w:u w:val="double" w:color="494142" w:themeColor="accent5" w:themeShade="80"/>
@@ -9214,6 +9379,8 @@
       <w:r>
         <w:rPr>
           <w:rFonts w:ascii="UT Sans" w:hAnsi="UT Sans"/>
+          <w:b/>
+          <w:bCs/>
           <w:noProof/>
           <w:sz w:val="28"/>
           <w:szCs w:val="28"/>
@@ -9243,7 +9410,7 @@
                     <pic:cNvPicPr/>
                   </pic:nvPicPr>
                   <pic:blipFill>
-                    <a:blip r:embed="rId28" cstate="print">
+                    <a:blip r:embed="rId29" cstate="print">
                       <a:extLst>
                         <a:ext uri="{28A0092B-C50C-407E-A947-70E740481C1C}">
                           <a14:useLocalDpi xmlns:a14="http://schemas.microsoft.com/office/drawing/2010/main" val="0"/>
@@ -9279,6 +9446,8 @@
       <w:r>
         <w:rPr>
           <w:rFonts w:ascii="UT Sans" w:hAnsi="UT Sans"/>
+          <w:b/>
+          <w:bCs/>
           <w:sz w:val="28"/>
           <w:szCs w:val="28"/>
           <w:u w:val="double" w:color="494142" w:themeColor="accent5" w:themeShade="80"/>
@@ -9290,6 +9459,8 @@
       <w:r>
         <w:rPr>
           <w:rFonts w:ascii="UT Sans" w:hAnsi="UT Sans"/>
+          <w:b/>
+          <w:bCs/>
           <w:sz w:val="28"/>
           <w:szCs w:val="28"/>
           <w:u w:val="double" w:color="494142" w:themeColor="accent5" w:themeShade="80"/>
@@ -9334,6 +9505,8 @@
     <w:p>
       <w:pPr>
         <w:rPr>
+          <w:b/>
+          <w:bCs/>
           <w:noProof/>
           <w:lang w:val="ro-RO"/>
         </w:rPr>
@@ -9341,6 +9514,8 @@
       <w:r>
         <w:rPr>
           <w:rFonts w:ascii="UT Sans" w:hAnsi="UT Sans"/>
+          <w:b/>
+          <w:bCs/>
           <w:noProof/>
           <w:sz w:val="28"/>
           <w:szCs w:val="28"/>
@@ -9372,7 +9547,7 @@
                     <pic:cNvPicPr/>
                   </pic:nvPicPr>
                   <pic:blipFill>
-                    <a:blip r:embed="rId29">
+                    <a:blip r:embed="rId30">
                       <a:extLst>
                         <a:ext uri="{28A0092B-C50C-407E-A947-70E740481C1C}">
                           <a14:useLocalDpi xmlns:a14="http://schemas.microsoft.com/office/drawing/2010/main" val="0"/>
@@ -9408,6 +9583,8 @@
       <w:r>
         <w:rPr>
           <w:rFonts w:ascii="UT Sans" w:hAnsi="UT Sans"/>
+          <w:b/>
+          <w:bCs/>
           <w:sz w:val="28"/>
           <w:szCs w:val="28"/>
           <w:u w:val="double" w:color="494142" w:themeColor="accent5" w:themeShade="80"/>
@@ -9418,6 +9595,8 @@
       <w:proofErr w:type="spellEnd"/>
       <w:r>
         <w:rPr>
+          <w:b/>
+          <w:bCs/>
           <w:noProof/>
           <w:lang w:val="ro-RO"/>
         </w:rPr>
@@ -9510,6 +9689,8 @@
       <w:pPr>
         <w:rPr>
           <w:rFonts w:ascii="UT Sans" w:hAnsi="UT Sans"/>
+          <w:b/>
+          <w:bCs/>
           <w:noProof/>
           <w:sz w:val="28"/>
           <w:szCs w:val="28"/>
@@ -9519,6 +9700,8 @@
       <w:r>
         <w:rPr>
           <w:rFonts w:ascii="UT Sans" w:hAnsi="UT Sans"/>
+          <w:b/>
+          <w:bCs/>
           <w:noProof/>
           <w:sz w:val="28"/>
           <w:szCs w:val="28"/>
@@ -9549,7 +9732,7 @@
                     <pic:cNvPicPr/>
                   </pic:nvPicPr>
                   <pic:blipFill>
-                    <a:blip r:embed="rId30">
+                    <a:blip r:embed="rId31">
                       <a:extLst>
                         <a:ext uri="{28A0092B-C50C-407E-A947-70E740481C1C}">
                           <a14:useLocalDpi xmlns:a14="http://schemas.microsoft.com/office/drawing/2010/main" val="0"/>
@@ -9584,6 +9767,8 @@
       <w:r>
         <w:rPr>
           <w:rFonts w:ascii="UT Sans" w:hAnsi="UT Sans"/>
+          <w:b/>
+          <w:bCs/>
           <w:noProof/>
           <w:sz w:val="28"/>
           <w:szCs w:val="28"/>
@@ -9640,6 +9825,8 @@
       <w:pPr>
         <w:rPr>
           <w:rFonts w:ascii="UT Sans" w:hAnsi="UT Sans"/>
+          <w:b/>
+          <w:bCs/>
           <w:sz w:val="28"/>
           <w:szCs w:val="28"/>
           <w:u w:val="single" w:color="494142" w:themeColor="accent5" w:themeShade="80"/>
@@ -9649,6 +9836,8 @@
       <w:r>
         <w:rPr>
           <w:rFonts w:ascii="UT Sans" w:hAnsi="UT Sans"/>
+          <w:b/>
+          <w:bCs/>
           <w:sz w:val="28"/>
           <w:szCs w:val="28"/>
           <w:u w:val="double" w:color="494142" w:themeColor="accent5" w:themeShade="80"/>
@@ -9661,6 +9850,8 @@
       <w:r>
         <w:rPr>
           <w:rFonts w:ascii="UT Sans" w:hAnsi="UT Sans"/>
+          <w:b/>
+          <w:bCs/>
           <w:sz w:val="28"/>
           <w:szCs w:val="28"/>
           <w:u w:val="double" w:color="494142" w:themeColor="accent5" w:themeShade="80"/>
@@ -9672,6 +9863,8 @@
       <w:r>
         <w:rPr>
           <w:rFonts w:ascii="UT Sans" w:hAnsi="UT Sans"/>
+          <w:b/>
+          <w:bCs/>
           <w:sz w:val="28"/>
           <w:szCs w:val="28"/>
           <w:u w:val="double" w:color="494142" w:themeColor="accent5" w:themeShade="80"/>
@@ -9682,6 +9875,8 @@
       <w:r>
         <w:rPr>
           <w:rFonts w:ascii="UT Sans" w:hAnsi="UT Sans"/>
+          <w:b/>
+          <w:bCs/>
           <w:sz w:val="28"/>
           <w:szCs w:val="28"/>
           <w:u w:val="single" w:color="494142" w:themeColor="accent5" w:themeShade="80"/>
@@ -9692,6 +9887,8 @@
       <w:r>
         <w:rPr>
           <w:rFonts w:ascii="UT Sans" w:hAnsi="UT Sans"/>
+          <w:b/>
+          <w:bCs/>
           <w:noProof/>
           <w:sz w:val="28"/>
           <w:szCs w:val="28"/>
@@ -9714,7 +9911,7 @@
                     <pic:cNvPicPr/>
                   </pic:nvPicPr>
                   <pic:blipFill>
-                    <a:blip r:embed="rId31"/>
+                    <a:blip r:embed="rId32"/>
                     <a:stretch>
                       <a:fillRect/>
                     </a:stretch>
@@ -9754,6 +9951,8 @@
       <w:pPr>
         <w:rPr>
           <w:rFonts w:ascii="UT Sans" w:hAnsi="UT Sans"/>
+          <w:b/>
+          <w:bCs/>
           <w:sz w:val="28"/>
           <w:szCs w:val="28"/>
           <w:u w:val="single" w:color="494142" w:themeColor="accent5" w:themeShade="80"/>
@@ -9764,6 +9963,8 @@
       <w:r>
         <w:rPr>
           <w:rFonts w:ascii="UT Sans" w:hAnsi="UT Sans"/>
+          <w:b/>
+          <w:bCs/>
           <w:sz w:val="28"/>
           <w:szCs w:val="28"/>
           <w:u w:val="single" w:color="494142" w:themeColor="accent5" w:themeShade="80"/>
@@ -9808,7 +10009,7 @@
                     <pic:cNvPicPr/>
                   </pic:nvPicPr>
                   <pic:blipFill>
-                    <a:blip r:embed="rId32"/>
+                    <a:blip r:embed="rId33"/>
                     <a:stretch>
                       <a:fillRect/>
                     </a:stretch>

</xml_diff>